<commit_message>
Moved files, updated my profile
</commit_message>
<xml_diff>
--- a/Group Members/Nathan Cochrane/Profile.docx
+++ b/Group Members/Nathan Cochrane/Profile.docx
@@ -6,8 +6,6 @@
       <w:r>
         <w:t>Name: Nathan Cochrane</w:t>
       </w:r>
-      <w:bookmarkStart w:id="0" w:name="_GoBack"/>
-      <w:bookmarkEnd w:id="0"/>
     </w:p>
     <w:p>
       <w:r>
@@ -44,7 +42,12 @@
     </w:p>
     <w:p>
       <w:r>
-        <w:t>Weak points and what I’d like to develop on this project:</w:t>
+        <w:t>Weak points and what I’</w:t>
+      </w:r>
+      <w:bookmarkStart w:id="0" w:name="_GoBack"/>
+      <w:bookmarkEnd w:id="0"/>
+      <w:r>
+        <w:t>d like to develop on this project:</w:t>
       </w:r>
     </w:p>
     <w:p>
@@ -71,6 +74,17 @@
       <w:proofErr w:type="spellEnd"/>
       <w:r>
         <w:t xml:space="preserve"> to develop.</w:t>
+      </w:r>
+      <w:r>
+        <w:t xml:space="preserve"> This means that we’ll need to be very </w:t>
+      </w:r>
+      <w:proofErr w:type="spellStart"/>
+      <w:r>
+        <w:t>organised</w:t>
+      </w:r>
+      <w:proofErr w:type="spellEnd"/>
+      <w:r>
+        <w:t>.</w:t>
       </w:r>
     </w:p>
     <w:p>

</xml_diff>